<commit_message>
Links Dokument angelegt, Abstract überarbeitet und gekürzt
</commit_message>
<xml_diff>
--- a/Deliverables/Abstract.docx
+++ b/Deliverables/Abstract.docx
@@ -147,13 +147,7 @@
         <w:rPr>
           <w:sz w:val="20"/>
         </w:rPr>
-        <w:t xml:space="preserve"> </w:t>
-      </w:r>
-      <w:r>
-        <w:rPr>
-          <w:sz w:val="20"/>
-        </w:rPr>
-        <w:t>RCP</w:t>
+        <w:t xml:space="preserve"> RCP</w:t>
       </w:r>
       <w:r>
         <w:rPr>
@@ -174,7 +168,19 @@
         <w:rPr>
           <w:sz w:val="20"/>
         </w:rPr>
-        <w:t xml:space="preserve">Um das Ziel zu erreichen werden einzelne Aspekte </w:t>
+        <w:t xml:space="preserve">Um das Ziel zu erreichen werden </w:t>
+      </w:r>
+      <w:r>
+        <w:rPr>
+          <w:sz w:val="20"/>
+        </w:rPr>
+        <w:t>diverse</w:t>
+      </w:r>
+      <w:r>
+        <w:rPr>
+          <w:sz w:val="20"/>
+        </w:rPr>
+        <w:t xml:space="preserve"> Aspekte </w:t>
       </w:r>
       <w:r>
         <w:rPr>
@@ -220,7 +226,7 @@
         <w:rPr>
           <w:sz w:val="20"/>
         </w:rPr>
-        <w:t>-</w:t>
+        <w:t xml:space="preserve">–einzeln </w:t>
       </w:r>
       <w:r>
         <w:rPr>
@@ -232,16 +238,124 @@
         <w:rPr>
           <w:sz w:val="20"/>
         </w:rPr>
-        <w:t xml:space="preserve"> </w:t>
+        <w:t xml:space="preserve"> Die Migration eines Aspekt</w:t>
       </w:r>
-      <w:bookmarkStart w:id="0" w:name="_GoBack"/>
-      <w:bookmarkEnd w:id="0"/>
+      <w:r>
+        <w:rPr>
+          <w:sz w:val="20"/>
+        </w:rPr>
+        <w:t>es</w:t>
+      </w:r>
+      <w:r>
+        <w:rPr>
+          <w:sz w:val="20"/>
+        </w:rPr>
+        <w:t xml:space="preserve"> soll jeweils in einer Iteration komplett analysiert, designt, imple</w:t>
+      </w:r>
+      <w:r>
+        <w:rPr>
+          <w:sz w:val="20"/>
+        </w:rPr>
+        <w:t>mentiert und ge</w:t>
+      </w:r>
+      <w:r>
+        <w:rPr>
+          <w:sz w:val="20"/>
+        </w:rPr>
+        <w:t xml:space="preserve">testet werden. </w:t>
+      </w:r>
+    </w:p>
+    <w:p>
+      <w:pPr>
+        <w:spacing w:before="120"/>
+        <w:jc w:val="both"/>
+        <w:rPr>
+          <w:sz w:val="20"/>
+        </w:rPr>
+      </w:pPr>
+    </w:p>
+    <w:p>
+      <w:pPr>
+        <w:spacing w:before="120"/>
+        <w:jc w:val="both"/>
+        <w:rPr>
+          <w:sz w:val="20"/>
+        </w:rPr>
+      </w:pPr>
+    </w:p>
+    <w:p>
+      <w:pPr>
+        <w:spacing w:before="120"/>
+        <w:jc w:val="both"/>
+        <w:rPr>
+          <w:sz w:val="20"/>
+        </w:rPr>
+      </w:pPr>
+      <w:r>
+        <w:rPr>
+          <w:sz w:val="20"/>
+        </w:rPr>
+        <w:t xml:space="preserve">Es soll eine bestehende Applikation von </w:t>
+      </w:r>
+      <w:proofErr w:type="spellStart"/>
+      <w:r>
+        <w:rPr>
+          <w:sz w:val="20"/>
+        </w:rPr>
+        <w:t>Eclipse</w:t>
+      </w:r>
+      <w:proofErr w:type="spellEnd"/>
+      <w:r>
+        <w:rPr>
+          <w:sz w:val="20"/>
+        </w:rPr>
+        <w:t xml:space="preserve"> 3.x nach 4 migriert werden.</w:t>
+      </w:r>
+    </w:p>
+    <w:p>
+      <w:pPr>
+        <w:spacing w:before="120"/>
+        <w:jc w:val="both"/>
+        <w:rPr>
+          <w:sz w:val="20"/>
+        </w:rPr>
+      </w:pPr>
+      <w:r>
+        <w:rPr>
+          <w:sz w:val="20"/>
+        </w:rPr>
+        <w:t xml:space="preserve">Die diversen Aspekte-dies kann zum Beispiel </w:t>
+      </w:r>
+      <w:proofErr w:type="spellStart"/>
+      <w:r>
+        <w:rPr>
+          <w:sz w:val="20"/>
+        </w:rPr>
+        <w:t>Dependency</w:t>
+      </w:r>
+      <w:proofErr w:type="spellEnd"/>
       <w:r>
         <w:rPr>
           <w:sz w:val="20"/>
         </w:rPr>
         <w:t xml:space="preserve"> </w:t>
       </w:r>
+      <w:proofErr w:type="spellStart"/>
+      <w:r>
+        <w:rPr>
+          <w:sz w:val="20"/>
+        </w:rPr>
+        <w:t>Injection</w:t>
+      </w:r>
+      <w:proofErr w:type="spellEnd"/>
+      <w:r>
+        <w:rPr>
+          <w:sz w:val="20"/>
+        </w:rPr>
+        <w:t xml:space="preserve"> sein–werden einzeln angegangen. Die Migration eines Aspektes soll jeweils in einer Iteration komplett analysiert, designt, implementiert und getestet werden.</w:t>
+      </w:r>
+      <w:bookmarkStart w:id="0" w:name="_GoBack"/>
+      <w:bookmarkEnd w:id="0"/>
     </w:p>
     <w:sectPr>
       <w:headerReference w:type="default" r:id="rId11"/>
@@ -3134,6 +3248,7 @@
   <w:style w:type="character" w:default="1" w:styleId="Absatz-Standardschriftart">
     <w:name w:val="Default Paragraph Font"/>
     <w:uiPriority w:val="1"/>
+    <w:semiHidden/>
     <w:unhideWhenUsed/>
   </w:style>
   <w:style w:type="table" w:default="1" w:styleId="NormaleTabelle">
@@ -5543,6 +5658,7 @@
   <w:style w:type="character" w:default="1" w:styleId="Absatz-Standardschriftart">
     <w:name w:val="Default Paragraph Font"/>
     <w:uiPriority w:val="1"/>
+    <w:semiHidden/>
     <w:unhideWhenUsed/>
   </w:style>
   <w:style w:type="table" w:default="1" w:styleId="NormaleTabelle">
@@ -7981,9 +8097,12 @@
 </file>
 
 <file path=customXml/item1.xml><?xml version="1.0" encoding="utf-8"?>
-<p:properties xmlns:p="http://schemas.microsoft.com/office/2006/metadata/properties" xmlns:xsi="http://www.w3.org/2001/XMLSchema-instance">
-  <documentManagement/>
-</p:properties>
+<?mso-contentType ?>
+<FormTemplates xmlns="http://schemas.microsoft.com/sharepoint/v3/contenttype/forms">
+  <Display>DocumentLibraryForm</Display>
+  <Edit>DocumentLibraryForm</Edit>
+  <New>DocumentLibraryForm</New>
+</FormTemplates>
 </file>
 
 <file path=customXml/item2.xml><?xml version="1.0" encoding="utf-8"?>
@@ -8036,18 +8155,15 @@
 </file>
 
 <file path=customXml/item3.xml><?xml version="1.0" encoding="utf-8"?>
-<?mso-contentType ?>
-<FormTemplates xmlns="http://schemas.microsoft.com/sharepoint/v3/contenttype/forms">
-  <Display>DocumentLibraryForm</Display>
-  <Edit>DocumentLibraryForm</Edit>
-  <New>DocumentLibraryForm</New>
-</FormTemplates>
+<p:properties xmlns:p="http://schemas.microsoft.com/office/2006/metadata/properties" xmlns:xsi="http://www.w3.org/2001/XMLSchema-instance">
+  <documentManagement/>
+</p:properties>
 </file>
 
 <file path=customXml/itemProps1.xml><?xml version="1.0" encoding="utf-8"?>
-<ds:datastoreItem xmlns:ds="http://schemas.openxmlformats.org/officeDocument/2006/customXml" ds:itemID="{534356DD-AA99-42B8-A412-9EC9942A65C7}">
+<ds:datastoreItem xmlns:ds="http://schemas.openxmlformats.org/officeDocument/2006/customXml" ds:itemID="{3B87583E-DB31-48EB-83CE-80DBB87A54E6}">
   <ds:schemaRefs>
-    <ds:schemaRef ds:uri="http://schemas.microsoft.com/office/2006/metadata/properties"/>
+    <ds:schemaRef ds:uri="http://schemas.microsoft.com/sharepoint/v3/contenttype/forms"/>
   </ds:schemaRefs>
 </ds:datastoreItem>
 </file>
@@ -8068,9 +8184,9 @@
 </file>
 
 <file path=customXml/itemProps3.xml><?xml version="1.0" encoding="utf-8"?>
-<ds:datastoreItem xmlns:ds="http://schemas.openxmlformats.org/officeDocument/2006/customXml" ds:itemID="{3B87583E-DB31-48EB-83CE-80DBB87A54E6}">
+<ds:datastoreItem xmlns:ds="http://schemas.openxmlformats.org/officeDocument/2006/customXml" ds:itemID="{534356DD-AA99-42B8-A412-9EC9942A65C7}">
   <ds:schemaRefs>
-    <ds:schemaRef ds:uri="http://schemas.microsoft.com/sharepoint/v3/contenttype/forms"/>
+    <ds:schemaRef ds:uri="http://schemas.microsoft.com/office/2006/metadata/properties"/>
   </ds:schemaRefs>
 </ds:datastoreItem>
 </file>
</xml_diff>

<commit_message>
Abstract angepasst, Kickoff Fragen und Antworten dokumentiert, Planung und TODOS angepasst, neue Icons
</commit_message>
<xml_diff>
--- a/Deliverables/Abstract.docx
+++ b/Deliverables/Abstract.docx
@@ -354,6 +354,75 @@
         </w:rPr>
         <w:t xml:space="preserve"> sein–werden einzeln angegangen. Die Migration eines Aspektes soll jeweils in einer Iteration komplett analysiert, designt, implementiert und getestet werden.</w:t>
       </w:r>
+    </w:p>
+    <w:p>
+      <w:pPr>
+        <w:spacing w:before="120"/>
+        <w:jc w:val="both"/>
+        <w:rPr>
+          <w:sz w:val="20"/>
+        </w:rPr>
+      </w:pPr>
+    </w:p>
+    <w:p>
+      <w:pPr>
+        <w:spacing w:before="120"/>
+        <w:jc w:val="both"/>
+        <w:rPr>
+          <w:sz w:val="20"/>
+        </w:rPr>
+      </w:pPr>
+      <w:proofErr w:type="spellStart"/>
+      <w:r>
+        <w:rPr>
+          <w:sz w:val="20"/>
+        </w:rPr>
+        <w:t>Eclipse</w:t>
+      </w:r>
+      <w:proofErr w:type="spellEnd"/>
+      <w:r>
+        <w:rPr>
+          <w:sz w:val="20"/>
+        </w:rPr>
+        <w:t xml:space="preserve"> RCP ist ein Standardframework für Geschäftsanwendungen. Mit der neusten Generation E4 wurde </w:t>
+      </w:r>
+      <w:proofErr w:type="spellStart"/>
+      <w:r>
+        <w:rPr>
+          <w:sz w:val="20"/>
+        </w:rPr>
+        <w:t>Eclipse</w:t>
+      </w:r>
+      <w:proofErr w:type="spellEnd"/>
+      <w:r>
+        <w:rPr>
+          <w:sz w:val="20"/>
+        </w:rPr>
+        <w:t xml:space="preserve"> RCP vollständig modernisiert. Anhand einer wichtigen RCP Applikation der SBB wird eine Migration auf </w:t>
+      </w:r>
+      <w:proofErr w:type="spellStart"/>
+      <w:r>
+        <w:rPr>
+          <w:sz w:val="20"/>
+        </w:rPr>
+        <w:t>Eclipse</w:t>
+      </w:r>
+      <w:proofErr w:type="spellEnd"/>
+      <w:r>
+        <w:rPr>
+          <w:sz w:val="20"/>
+        </w:rPr>
+        <w:t xml:space="preserve"> E4 exemplarisch durchgeführt und die dabei berücksichtigten Aspekte dargestellt.</w:t>
+      </w:r>
+    </w:p>
+    <w:p>
+      <w:pPr>
+        <w:spacing w:before="120"/>
+        <w:jc w:val="both"/>
+        <w:rPr>
+          <w:sz w:val="20"/>
+        </w:rPr>
+      </w:pPr>
       <w:bookmarkStart w:id="0" w:name="_GoBack"/>
       <w:bookmarkEnd w:id="0"/>
     </w:p>
@@ -424,7 +493,7 @@
         <w:lang w:val="de-CH"/>
       </w:rPr>
       <w:drawing>
-        <wp:inline distT="0" distB="0" distL="0" distR="0" wp14:anchorId="59265ACE" wp14:editId="2F7681D4">
+        <wp:inline distT="0" distB="0" distL="0" distR="0" wp14:anchorId="22F1C139" wp14:editId="2F8E69B8">
           <wp:extent cx="2628900" cy="619125"/>
           <wp:effectExtent l="19050" t="0" r="0" b="0"/>
           <wp:docPr id="1" name="Bild 2"/>

</xml_diff>